<commit_message>
DONE: Presentatie en Omschrijving
</commit_message>
<xml_diff>
--- a/Documents/13-11-2020_Project-Omschrijving.docx
+++ b/Documents/13-11-2020_Project-Omschrijving.docx
@@ -404,7 +404,7 @@
         <w:rPr>
           <w:lang w:val="nl-NL"/>
         </w:rPr>
-        <w:t>Hoe kunnen we op een moderne digitale manier twister spelen</w:t>
+        <w:t>Hoe kunnen we op een moderne manier twister spelen</w:t>
       </w:r>
       <w:r>
         <w:rPr>
@@ -573,7 +573,43 @@
         <w:rPr>
           <w:lang w:val="nl-NL"/>
         </w:rPr>
-        <w:t xml:space="preserve">De Singleplayer mode geeft je de ruimte om er helemaal voor te gaan. Het Twisterbord is uitgerust met luidsprekers en leds zodat je handsfree kan spelen. </w:t>
+        <w:t xml:space="preserve">De </w:t>
+      </w:r>
+      <w:r>
+        <w:rPr>
+          <w:lang w:val="nl-NL"/>
+        </w:rPr>
+        <w:t>s</w:t>
+      </w:r>
+      <w:r>
+        <w:rPr>
+          <w:lang w:val="nl-NL"/>
+        </w:rPr>
+        <w:t xml:space="preserve">ingleplayer mode geeft je de ruimte om er helemaal voor te gaan. Het Twisterbord is uitgerust met leds zodat je </w:t>
+      </w:r>
+      <w:r>
+        <w:rPr>
+          <w:lang w:val="nl-NL"/>
+        </w:rPr>
+        <w:t>visueel</w:t>
+      </w:r>
+      <w:r>
+        <w:rPr>
+          <w:lang w:val="nl-NL"/>
+        </w:rPr>
+        <w:t xml:space="preserve"> kan </w:t>
+      </w:r>
+      <w:r>
+        <w:rPr>
+          <w:lang w:val="nl-NL"/>
+        </w:rPr>
+        <w:t>zien wat je moet doen</w:t>
+      </w:r>
+      <w:r>
+        <w:rPr>
+          <w:lang w:val="nl-NL"/>
+        </w:rPr>
+        <w:t xml:space="preserve">. </w:t>
       </w:r>
     </w:p>
     <w:p>
@@ -589,13 +625,19 @@
         <w:pStyle w:val="ListParagraph"/>
       </w:pPr>
       <w:r>
-        <w:t>De Multiplayer mode kan je s</w:t>
+        <w:t xml:space="preserve">De </w:t>
+      </w:r>
+      <w:r>
+        <w:t>m</w:t>
+      </w:r>
+      <w:r>
+        <w:t>ultiplayer mode kan je s</w:t>
       </w:r>
       <w:r>
         <w:t>pelen met 2-3 personen</w:t>
       </w:r>
       <w:r>
-        <w:t xml:space="preserve">. Je hebt geen scheidsrechter nodig de applicatie geeft altijd visueel en auditief aan wat je moet doen. </w:t>
+        <w:t xml:space="preserve">. Je hebt geen scheidsrechter nodig de applicatie geeft altijd visueel aan wat je moet doen. </w:t>
       </w:r>
       <w:r>
         <w:t xml:space="preserve"> </w:t>
@@ -645,7 +687,55 @@
         <w:rPr>
           <w:lang w:val="nl-NL"/>
         </w:rPr>
-        <w:t>Voor iedere user wordt de score van alle spellen bijgehouden en die scores worden weergegeven op de pagina “Highscores”. Zo kan iedere speler alle scores zien van zichzelf en van andere spelers.</w:t>
+        <w:t>Voor iedere user word</w:t>
+      </w:r>
+      <w:r>
+        <w:rPr>
+          <w:lang w:val="nl-NL"/>
+        </w:rPr>
+        <w:t>en</w:t>
+      </w:r>
+      <w:r>
+        <w:rPr>
+          <w:lang w:val="nl-NL"/>
+        </w:rPr>
+        <w:t xml:space="preserve"> de score</w:t>
+      </w:r>
+      <w:r>
+        <w:rPr>
+          <w:lang w:val="nl-NL"/>
+        </w:rPr>
+        <w:t>s</w:t>
+      </w:r>
+      <w:r>
+        <w:rPr>
+          <w:lang w:val="nl-NL"/>
+        </w:rPr>
+        <w:t xml:space="preserve"> van alle spellen bijgehouden</w:t>
+      </w:r>
+      <w:r>
+        <w:rPr>
+          <w:lang w:val="nl-NL"/>
+        </w:rPr>
+        <w:t xml:space="preserve">, </w:t>
+      </w:r>
+      <w:r>
+        <w:rPr>
+          <w:lang w:val="nl-NL"/>
+        </w:rPr>
+        <w:t>die worden</w:t>
+      </w:r>
+      <w:r>
+        <w:rPr>
+          <w:lang w:val="nl-NL"/>
+        </w:rPr>
+        <w:t xml:space="preserve"> dan</w:t>
+      </w:r>
+      <w:r>
+        <w:rPr>
+          <w:lang w:val="nl-NL"/>
+        </w:rPr>
+        <w:t xml:space="preserve"> weergegeven op de pagina “Highscores”. Zo kan iedere speler alle scores zien van zichzelf en van andere spelers.</w:t>
       </w:r>
     </w:p>
     <w:p>
@@ -707,7 +797,37 @@
         <w:rPr>
           <w:lang w:val="nl-NL"/>
         </w:rPr>
-        <w:t>: Twister zoals iedereen het kent. 1-3 spelers en om de beurt krijgt iedere persoon een actie die ze moeten uitvoeren. (</w:t>
+        <w:t>: Twister zoals iedereen het kent. 1-3 speler</w:t>
+      </w:r>
+      <w:r>
+        <w:rPr>
+          <w:lang w:val="nl-NL"/>
+        </w:rPr>
+        <w:t>s</w:t>
+      </w:r>
+      <w:r>
+        <w:rPr>
+          <w:lang w:val="nl-NL"/>
+        </w:rPr>
+        <w:t>.</w:t>
+      </w:r>
+      <w:r>
+        <w:rPr>
+          <w:lang w:val="nl-NL"/>
+        </w:rPr>
+        <w:t xml:space="preserve"> </w:t>
+      </w:r>
+      <w:r>
+        <w:rPr>
+          <w:lang w:val="nl-NL"/>
+        </w:rPr>
+        <w:t>O</w:t>
+      </w:r>
+      <w:r>
+        <w:rPr>
+          <w:lang w:val="nl-NL"/>
+        </w:rPr>
+        <w:t>m de beurt krijgt iedere persoon een actie die ze moeten uitvoeren. (</w:t>
       </w:r>
       <w:r>
         <w:rPr>
@@ -770,7 +890,14 @@
           <w:u w:val="single"/>
           <w:lang w:val="nl-NL"/>
         </w:rPr>
-        <w:t>Extra:</w:t>
+        <w:t>Nice to have</w:t>
+      </w:r>
+      <w:r>
+        <w:rPr>
+          <w:u w:val="single"/>
+          <w:lang w:val="nl-NL"/>
+        </w:rPr>
+        <w:t>:</w:t>
       </w:r>
     </w:p>
     <w:p>
@@ -889,105 +1016,95 @@
           <w:u w:val="single"/>
           <w:lang w:val="nl-NL"/>
         </w:rPr>
-        <w:t>Visuele en auditieve feedback</w:t>
-      </w:r>
-    </w:p>
-    <w:p>
-      <w:pPr>
-        <w:pStyle w:val="ListParagraph"/>
-      </w:pPr>
-    </w:p>
-    <w:p>
-      <w:pPr>
-        <w:pStyle w:val="ListParagraph"/>
-      </w:pPr>
-      <w:r>
-        <w:t>E</w:t>
-      </w:r>
-      <w:r>
-        <w:t xml:space="preserve">en groot voordeel van Twister 2.0 is dat je het </w:t>
-      </w:r>
-      <w:r>
-        <w:t>zonder scheidsrechter</w:t>
-      </w:r>
-      <w:r>
-        <w:t xml:space="preserve"> kan spelen</w:t>
-      </w:r>
-      <w:r>
-        <w:t xml:space="preserve">. Doormiddel van </w:t>
-      </w:r>
-      <w:r>
-        <w:t>leds en een luidspreker kan de speler makkelijk verstaan wat hij precies moet doen. De acties worden uitgesproken via de luidspreker en</w:t>
-      </w:r>
-      <w:r>
+        <w:t>Plug ’n Play</w:t>
+      </w:r>
+    </w:p>
+    <w:p>
+      <w:pPr>
+        <w:rPr>
+          <w:lang w:val="nl-NL"/>
+        </w:rPr>
+      </w:pPr>
+    </w:p>
+    <w:p>
+      <w:pPr>
+        <w:ind w:left="708"/>
+        <w:rPr>
+          <w:lang w:val="nl-NL"/>
+        </w:rPr>
+      </w:pPr>
+      <w:r>
+        <w:rPr>
+          <w:lang w:val="nl-NL"/>
+        </w:rPr>
+        <w:t>Twister is zeer simpel en Twister 2.0 maakt daar geen verandering in. De applicatie wordt zo ontworpen</w:t>
+      </w:r>
+      <w:r>
+        <w:rPr>
+          <w:lang w:val="nl-NL"/>
+        </w:rPr>
+        <w:t xml:space="preserve"> dat de speler</w:t>
+      </w:r>
+      <w:r>
+        <w:rPr>
+          <w:lang w:val="nl-NL"/>
+        </w:rPr>
         <w:t xml:space="preserve"> </w:t>
       </w:r>
       <w:r>
-        <w:t>de leds lichten op</w:t>
-      </w:r>
-      <w:r>
-        <w:t>.</w:t>
-      </w:r>
-      <w:r>
-        <w:t xml:space="preserve"> </w:t>
-      </w:r>
-      <w:r>
-        <w:t xml:space="preserve">Wanneer een speler verliest wordt dit ook duidelijk gemaakt </w:t>
-      </w:r>
-      <w:r>
-        <w:t xml:space="preserve">via de leds en luidspreker. </w:t>
-      </w:r>
-    </w:p>
-    <w:p>
-      <w:pPr>
-        <w:pStyle w:val="ListParagraph"/>
-      </w:pPr>
-    </w:p>
-    <w:p>
-      <w:pPr>
-        <w:pStyle w:val="ListParagraph"/>
-      </w:pPr>
-    </w:p>
-    <w:p>
-      <w:pPr>
-        <w:pStyle w:val="ListParagraph"/>
-      </w:pPr>
-    </w:p>
-    <w:p>
-      <w:pPr>
-        <w:pStyle w:val="ListParagraph"/>
-        <w:rPr>
-          <w:lang w:val="nl-NL"/>
-        </w:rPr>
-      </w:pPr>
-    </w:p>
-    <w:p>
-      <w:pPr>
-        <w:pStyle w:val="ListParagraph"/>
-        <w:numPr>
-          <w:ilvl w:val="0"/>
-          <w:numId w:val="33"/>
-        </w:numPr>
-        <w:rPr>
-          <w:u w:val="single"/>
-          <w:lang w:val="nl-NL"/>
-        </w:rPr>
-      </w:pPr>
-      <w:r>
-        <w:rPr>
-          <w:u w:val="single"/>
-          <w:lang w:val="nl-NL"/>
-        </w:rPr>
-        <w:lastRenderedPageBreak/>
-        <w:t>Plug ’n Play</w:t>
-      </w:r>
-    </w:p>
-    <w:p>
-      <w:pPr>
-        <w:rPr>
-          <w:lang w:val="nl-NL"/>
-        </w:rPr>
-      </w:pPr>
+        <w:rPr>
+          <w:lang w:val="nl-NL"/>
+        </w:rPr>
+        <w:t xml:space="preserve">binnen de 4 </w:t>
+      </w:r>
+      <w:r>
+        <w:rPr>
+          <w:lang w:val="nl-NL"/>
+        </w:rPr>
+        <w:t>clicks</w:t>
+      </w:r>
+      <w:r>
+        <w:rPr>
+          <w:lang w:val="nl-NL"/>
+        </w:rPr>
+        <w:t xml:space="preserve"> in een spel </w:t>
+      </w:r>
+      <w:r>
+        <w:rPr>
+          <w:lang w:val="nl-NL"/>
+        </w:rPr>
+        <w:t>kan</w:t>
+      </w:r>
+      <w:r>
+        <w:rPr>
+          <w:lang w:val="nl-NL"/>
+        </w:rPr>
+        <w:t xml:space="preserve"> zitten. </w:t>
+      </w:r>
+      <w:r>
+        <w:rPr>
+          <w:lang w:val="nl-NL"/>
+        </w:rPr>
+        <w:t>Geen speciale registratie</w:t>
+      </w:r>
+      <w:r>
+        <w:rPr>
+          <w:lang w:val="nl-NL"/>
+        </w:rPr>
+        <w:t>, gewoon naam invoeren</w:t>
+      </w:r>
+      <w:r>
+        <w:rPr>
+          <w:lang w:val="nl-NL"/>
+        </w:rPr>
+        <w:t>, game mode selecteren, het</w:t>
+      </w:r>
+      <w:r>
+        <w:rPr>
+          <w:lang w:val="nl-NL"/>
+        </w:rPr>
+        <w:t xml:space="preserve"> aantal spelers en go! </w:t>
+      </w:r>
     </w:p>
     <w:p>
       <w:pPr>
@@ -996,94 +1113,19 @@
           <w:lang w:val="nl-NL"/>
         </w:rPr>
       </w:pPr>
-      <w:r>
-        <w:rPr>
-          <w:lang w:val="nl-NL"/>
-        </w:rPr>
-        <w:t>Twister is zeer simpel en Twister 2.0 maakt daar geen verandering in. De applicatie wordt zo ontworpen</w:t>
-      </w:r>
-      <w:r>
-        <w:rPr>
-          <w:lang w:val="nl-NL"/>
-        </w:rPr>
-        <w:t xml:space="preserve"> dat de speler</w:t>
-      </w:r>
-      <w:r>
-        <w:rPr>
-          <w:lang w:val="nl-NL"/>
-        </w:rPr>
-        <w:t xml:space="preserve"> </w:t>
-      </w:r>
-      <w:r>
-        <w:rPr>
-          <w:lang w:val="nl-NL"/>
-        </w:rPr>
-        <w:t xml:space="preserve">binnen de 4 </w:t>
-      </w:r>
-      <w:r>
-        <w:rPr>
-          <w:lang w:val="nl-NL"/>
-        </w:rPr>
-        <w:t>clicks</w:t>
-      </w:r>
-      <w:r>
-        <w:rPr>
-          <w:lang w:val="nl-NL"/>
-        </w:rPr>
-        <w:t xml:space="preserve"> in een spel </w:t>
-      </w:r>
-      <w:r>
-        <w:rPr>
-          <w:lang w:val="nl-NL"/>
-        </w:rPr>
-        <w:t>kan</w:t>
-      </w:r>
-      <w:r>
-        <w:rPr>
-          <w:lang w:val="nl-NL"/>
-        </w:rPr>
-        <w:t xml:space="preserve"> zitten. </w:t>
-      </w:r>
-      <w:r>
-        <w:rPr>
-          <w:lang w:val="nl-NL"/>
-        </w:rPr>
-        <w:t>Geen speciale registratie</w:t>
-      </w:r>
-      <w:r>
-        <w:rPr>
-          <w:lang w:val="nl-NL"/>
-        </w:rPr>
-        <w:t>, gewoon naam invoeren</w:t>
-      </w:r>
-      <w:r>
-        <w:rPr>
-          <w:lang w:val="nl-NL"/>
-        </w:rPr>
-        <w:t>, game mode selecteren, het</w:t>
-      </w:r>
-      <w:r>
-        <w:rPr>
-          <w:lang w:val="nl-NL"/>
-        </w:rPr>
-        <w:t xml:space="preserve"> aantal spelers en go! </w:t>
-      </w:r>
-    </w:p>
-    <w:p>
-      <w:pPr>
-        <w:ind w:left="708"/>
-        <w:rPr>
-          <w:lang w:val="nl-NL"/>
-        </w:rPr>
-      </w:pPr>
-    </w:p>
-    <w:p>
-      <w:pPr>
-        <w:ind w:left="708"/>
-        <w:rPr>
-          <w:lang w:val="nl-NL"/>
-        </w:rPr>
-      </w:pPr>
+    </w:p>
+    <w:p>
+      <w:pPr>
+        <w:rPr>
+          <w:lang w:val="nl-NL"/>
+        </w:rPr>
+      </w:pPr>
+      <w:r>
+        <w:rPr>
+          <w:lang w:val="nl-NL"/>
+        </w:rPr>
+        <w:br w:type="page"/>
+      </w:r>
     </w:p>
     <w:p>
       <w:pPr>
@@ -1092,6 +1134,7 @@
       <w:bookmarkStart w:id="2" w:name="_Technische_oplossing"/>
       <w:bookmarkEnd w:id="2"/>
       <w:r>
+        <w:lastRenderedPageBreak/>
         <w:t>Technisch</w:t>
       </w:r>
       <w:r>
@@ -1117,7 +1160,11 @@
         <w:t>Hardware</w:t>
       </w:r>
     </w:p>
-    <w:p/>
+    <w:p>
+      <w:pPr>
+        <w:pStyle w:val="ListParagraph"/>
+      </w:pPr>
+    </w:p>
     <w:p>
       <w:pPr>
         <w:ind w:left="708"/>
@@ -1181,7 +1228,7 @@
         </w:rPr>
       </w:pPr>
       <w:r>
-        <w:t>Luidspreker</w:t>
+        <w:t>Raspberry Pi</w:t>
       </w:r>
     </w:p>
     <w:p>
@@ -1198,18 +1245,66 @@
         </w:rPr>
       </w:pPr>
       <w:r>
-        <w:t xml:space="preserve">Raspberry Pi </w:t>
+        <w:t>Logic Converter</w:t>
       </w:r>
     </w:p>
     <w:p>
       <w:pPr>
         <w:ind w:left="708"/>
       </w:pPr>
-    </w:p>
-    <w:p>
-      <w:pPr>
-        <w:ind w:left="708"/>
-      </w:pPr>
+      <w:r>
+        <w:rPr>
+          <w:noProof/>
+        </w:rPr>
+        <w:drawing>
+          <wp:inline distT="0" distB="0" distL="0" distR="0" wp14:anchorId="2FC80890" wp14:editId="27FD5A47">
+            <wp:extent cx="5391150" cy="2971800"/>
+            <wp:effectExtent l="0" t="0" r="0" b="0"/>
+            <wp:docPr id="1" name="Picture 1"/>
+            <wp:cNvGraphicFramePr>
+              <a:graphicFrameLocks xmlns:a="http://schemas.openxmlformats.org/drawingml/2006/main" noChangeAspect="1"/>
+            </wp:cNvGraphicFramePr>
+            <a:graphic xmlns:a="http://schemas.openxmlformats.org/drawingml/2006/main">
+              <a:graphicData uri="http://schemas.openxmlformats.org/drawingml/2006/picture">
+                <pic:pic xmlns:pic="http://schemas.openxmlformats.org/drawingml/2006/picture">
+                  <pic:nvPicPr>
+                    <pic:cNvPr id="0" name="Picture 3"/>
+                    <pic:cNvPicPr>
+                      <a:picLocks noChangeAspect="1" noChangeArrowheads="1"/>
+                    </pic:cNvPicPr>
+                  </pic:nvPicPr>
+                  <pic:blipFill>
+                    <a:blip r:embed="rId12">
+                      <a:extLst>
+                        <a:ext uri="{28A0092B-C50C-407E-A947-70E740481C1C}">
+                          <a14:useLocalDpi xmlns:a14="http://schemas.microsoft.com/office/drawing/2010/main" val="0"/>
+                        </a:ext>
+                      </a:extLst>
+                    </a:blip>
+                    <a:srcRect/>
+                    <a:stretch>
+                      <a:fillRect/>
+                    </a:stretch>
+                  </pic:blipFill>
+                  <pic:spPr bwMode="auto">
+                    <a:xfrm>
+                      <a:off x="0" y="0"/>
+                      <a:ext cx="5391150" cy="2971800"/>
+                    </a:xfrm>
+                    <a:prstGeom prst="rect">
+                      <a:avLst/>
+                    </a:prstGeom>
+                    <a:noFill/>
+                    <a:ln>
+                      <a:noFill/>
+                    </a:ln>
+                  </pic:spPr>
+                </pic:pic>
+              </a:graphicData>
+            </a:graphic>
+          </wp:inline>
+        </w:drawing>
+      </w:r>
     </w:p>
     <w:p>
       <w:pPr>
@@ -1255,7 +1350,13 @@
         <w:t xml:space="preserve"> en de frontend kan </w:t>
       </w:r>
       <w:r>
-        <w:t xml:space="preserve">dit opvragen via een API. </w:t>
+        <w:t xml:space="preserve">dit opvragen via een </w:t>
+      </w:r>
+      <w:r>
+        <w:t>function app</w:t>
+      </w:r>
+      <w:r>
+        <w:t xml:space="preserve">. </w:t>
       </w:r>
     </w:p>
     <w:p/>
@@ -1278,7 +1379,22 @@
         <w:t xml:space="preserve">: </w:t>
       </w:r>
       <w:r>
-        <w:t>Hierop komt de status van de hardware wanneer er een verandering is</w:t>
+        <w:t xml:space="preserve">Op de </w:t>
+      </w:r>
+      <w:r>
+        <w:t>MQTT-broker</w:t>
+      </w:r>
+      <w:r>
+        <w:t xml:space="preserve"> komt de status van de hardware wanneer er een verandering is</w:t>
+      </w:r>
+      <w:r>
+        <w:t xml:space="preserve"> (</w:t>
+      </w:r>
+      <w:r>
+        <w:t>druksensor</w:t>
+      </w:r>
+      <w:r>
+        <w:t xml:space="preserve"> ingedrukt)</w:t>
       </w:r>
       <w:r>
         <w:t xml:space="preserve">. De </w:t>
@@ -1315,6 +1431,9 @@
         <w:t>opvragen</w:t>
       </w:r>
       <w:r>
+        <w:t xml:space="preserve"> (Azure Function App)</w:t>
+      </w:r>
+      <w:r>
         <w:t xml:space="preserve"> en </w:t>
       </w:r>
       <w:r>
@@ -1454,216 +1573,33 @@
         <w:t xml:space="preserve">: Wanneer het spel is afgelopen zie je de behaalde score </w:t>
       </w:r>
       <w:r>
-        <w:t>van jezelf en ander die deze game mode ook gespeeld hebben</w:t>
+        <w:t>van jezelf en ander</w:t>
+      </w:r>
+      <w:r>
+        <w:t>en</w:t>
+      </w:r>
+      <w:r>
+        <w:t xml:space="preserve"> die deze</w:t>
+      </w:r>
+      <w:r>
+        <w:t>lfde</w:t>
+      </w:r>
+      <w:r>
+        <w:t xml:space="preserve"> game mode gespeeld hebben</w:t>
       </w:r>
       <w:r>
         <w:t xml:space="preserve"> </w:t>
       </w:r>
-    </w:p>
-    <w:p>
-      <w:pPr>
-        <w:ind w:left="708"/>
-      </w:pPr>
-    </w:p>
-    <w:p>
       <w:r>
         <w:tab/>
       </w:r>
-      <w:r>
-        <w:tab/>
-      </w:r>
-    </w:p>
-    <w:p/>
-    <w:p>
-      <w:r>
-        <w:br w:type="page"/>
-      </w:r>
     </w:p>
     <w:p>
       <w:pPr>
         <w:pStyle w:val="Heading2"/>
-        <w:rPr>
-          <w:lang w:val="en-US"/>
-        </w:rPr>
-      </w:pPr>
-      <w:bookmarkStart w:id="3" w:name="_Rollenverdeling"/>
-      <w:bookmarkEnd w:id="3"/>
-      <w:r>
-        <w:rPr>
-          <w:lang w:val="en-US"/>
-        </w:rPr>
+      </w:pPr>
+      <w:r>
         <w:lastRenderedPageBreak/>
-        <w:t>Rollenverdeling</w:t>
-      </w:r>
-    </w:p>
-    <w:p>
-      <w:pPr>
-        <w:rPr>
-          <w:lang w:val="en-US"/>
-        </w:rPr>
-      </w:pPr>
-    </w:p>
-    <w:p>
-      <w:pPr>
-        <w:spacing w:line="360" w:lineRule="auto"/>
-        <w:rPr>
-          <w:lang w:val="en-US"/>
-        </w:rPr>
-      </w:pPr>
-      <w:r>
-        <w:rPr>
-          <w:b/>
-          <w:bCs/>
-          <w:lang w:val="en-US"/>
-        </w:rPr>
-        <w:t>Maxim Weewauters</w:t>
-      </w:r>
-      <w:r>
-        <w:rPr>
-          <w:lang w:val="en-US"/>
-        </w:rPr>
-        <w:t xml:space="preserve">: </w:t>
-      </w:r>
-      <w:r>
-        <w:rPr>
-          <w:lang w:val="en-US"/>
-        </w:rPr>
-        <w:t>Design/</w:t>
-      </w:r>
-      <w:r>
-        <w:rPr>
-          <w:lang w:val="en-US"/>
-        </w:rPr>
-        <w:t xml:space="preserve"> Front-End</w:t>
-      </w:r>
-    </w:p>
-    <w:p>
-      <w:pPr>
-        <w:spacing w:line="360" w:lineRule="auto"/>
-        <w:rPr>
-          <w:lang w:val="en-US"/>
-        </w:rPr>
-      </w:pPr>
-      <w:r>
-        <w:rPr>
-          <w:b/>
-          <w:bCs/>
-          <w:lang w:val="en-US"/>
-        </w:rPr>
-        <w:t>Herber Geeraert</w:t>
-      </w:r>
-      <w:r>
-        <w:rPr>
-          <w:lang w:val="en-US"/>
-        </w:rPr>
-        <w:t>: Hardware/ Back-End</w:t>
-      </w:r>
-    </w:p>
-    <w:p>
-      <w:pPr>
-        <w:spacing w:line="360" w:lineRule="auto"/>
-        <w:rPr>
-          <w:lang w:val="en-US"/>
-        </w:rPr>
-      </w:pPr>
-      <w:r>
-        <w:rPr>
-          <w:b/>
-          <w:bCs/>
-          <w:lang w:val="en-US"/>
-        </w:rPr>
-        <w:t xml:space="preserve">Robbe </w:t>
-      </w:r>
-      <w:r>
-        <w:rPr>
-          <w:b/>
-          <w:bCs/>
-          <w:lang w:val="en-US"/>
-        </w:rPr>
-        <w:t>Lambrecht</w:t>
-      </w:r>
-      <w:r>
-        <w:rPr>
-          <w:lang w:val="en-US"/>
-        </w:rPr>
-        <w:t>:</w:t>
-      </w:r>
-      <w:r>
-        <w:rPr>
-          <w:lang w:val="en-US"/>
-        </w:rPr>
-        <w:t xml:space="preserve"> Back-End</w:t>
-      </w:r>
-    </w:p>
-    <w:p>
-      <w:pPr>
-        <w:spacing w:line="360" w:lineRule="auto"/>
-      </w:pPr>
-      <w:r>
-        <w:rPr>
-          <w:b/>
-          <w:bCs/>
-        </w:rPr>
-        <w:t>Jakob Soens</w:t>
-      </w:r>
-      <w:r>
-        <w:t>: Hardware/ Front-End/ Scrum Master</w:t>
-      </w:r>
-    </w:p>
-    <w:p/>
-    <w:p/>
-    <w:p/>
-    <w:p>
-      <w:pPr>
-        <w:pStyle w:val="Heading2"/>
-      </w:pPr>
-      <w:r>
-        <w:t>Trello</w:t>
-      </w:r>
-    </w:p>
-    <w:p/>
-    <w:p>
-      <w:pPr>
-        <w:rPr>
-          <w:lang w:val="en-US"/>
-        </w:rPr>
-      </w:pPr>
-      <w:hyperlink r:id="rId12" w:history="1">
-        <w:r>
-          <w:rPr>
-            <w:rStyle w:val="Hyperlink"/>
-            <w:lang w:val="en-US"/>
-          </w:rPr>
-          <w:t>https://trello.com/b/uWw4zMVw</w:t>
-        </w:r>
-      </w:hyperlink>
-    </w:p>
-    <w:p>
-      <w:pPr>
-        <w:rPr>
-          <w:lang w:val="en-US"/>
-        </w:rPr>
-      </w:pPr>
-    </w:p>
-    <w:p>
-      <w:pPr>
-        <w:rPr>
-          <w:lang w:val="en-US"/>
-        </w:rPr>
-      </w:pPr>
-    </w:p>
-    <w:p>
-      <w:pPr>
-        <w:rPr>
-          <w:lang w:val="en-US"/>
-        </w:rPr>
-      </w:pPr>
-    </w:p>
-    <w:p>
-      <w:pPr>
-        <w:pStyle w:val="Heading2"/>
-      </w:pPr>
-      <w:r>
         <w:t>Wireframes</w:t>
       </w:r>
     </w:p>
@@ -1679,7 +1615,7 @@
           <w:lang w:val="en-US"/>
         </w:rPr>
         <w:drawing>
-          <wp:inline distT="0" distB="0" distL="0" distR="0" wp14:anchorId="0CDCA6E2" wp14:editId="4BA6244D">
+          <wp:inline distT="0" distB="0" distL="0" distR="0" wp14:anchorId="38C5EB06" wp14:editId="1BD61E59">
             <wp:extent cx="2664000" cy="1498071"/>
             <wp:effectExtent l="0" t="0" r="3175" b="6985"/>
             <wp:docPr id="11" name="Picture 11"/>
@@ -1733,7 +1669,7 @@
           <w:lang w:val="en-US"/>
         </w:rPr>
         <w:drawing>
-          <wp:inline distT="0" distB="0" distL="0" distR="0" wp14:anchorId="2341611B" wp14:editId="763479BD">
+          <wp:inline distT="0" distB="0" distL="0" distR="0" wp14:anchorId="0056F5A8" wp14:editId="231ADFC9">
             <wp:extent cx="2664000" cy="1498069"/>
             <wp:effectExtent l="0" t="0" r="3175" b="6985"/>
             <wp:docPr id="12" name="Picture 12"/>
@@ -1787,7 +1723,7 @@
           <w:lang w:val="en-US"/>
         </w:rPr>
         <w:drawing>
-          <wp:inline distT="0" distB="0" distL="0" distR="0" wp14:anchorId="71E7BE2E" wp14:editId="099079A0">
+          <wp:inline distT="0" distB="0" distL="0" distR="0" wp14:anchorId="5907ECE0" wp14:editId="201720D9">
             <wp:extent cx="2664000" cy="1498069"/>
             <wp:effectExtent l="0" t="0" r="3175" b="6985"/>
             <wp:docPr id="14" name="Picture 14"/>
@@ -1841,7 +1777,7 @@
           <w:lang w:val="en-US"/>
         </w:rPr>
         <w:drawing>
-          <wp:inline distT="0" distB="0" distL="0" distR="0" wp14:anchorId="44733745" wp14:editId="5F80B8E2">
+          <wp:inline distT="0" distB="0" distL="0" distR="0" wp14:anchorId="3253E5A5" wp14:editId="579DC95A">
             <wp:extent cx="2664000" cy="1498069"/>
             <wp:effectExtent l="0" t="0" r="3175" b="6985"/>
             <wp:docPr id="17" name="Picture 17"/>
@@ -1894,9 +1830,8 @@
           <w:noProof/>
           <w:lang w:val="en-US"/>
         </w:rPr>
-        <w:lastRenderedPageBreak/>
         <w:drawing>
-          <wp:inline distT="0" distB="0" distL="0" distR="0" wp14:anchorId="499D2372" wp14:editId="14086C8A">
+          <wp:inline distT="0" distB="0" distL="0" distR="0" wp14:anchorId="5B425670" wp14:editId="1AFAF13D">
             <wp:extent cx="2664000" cy="1498069"/>
             <wp:effectExtent l="0" t="0" r="3175" b="6985"/>
             <wp:docPr id="19" name="Picture 19"/>
@@ -1950,7 +1885,7 @@
           <w:lang w:val="en-US"/>
         </w:rPr>
         <w:drawing>
-          <wp:inline distT="0" distB="0" distL="0" distR="0" wp14:anchorId="733F014C" wp14:editId="1454E36C">
+          <wp:inline distT="0" distB="0" distL="0" distR="0" wp14:anchorId="28056FE0" wp14:editId="73A1BF7C">
             <wp:extent cx="2664000" cy="1498069"/>
             <wp:effectExtent l="0" t="0" r="3175" b="6985"/>
             <wp:docPr id="20" name="Picture 20"/>
@@ -2004,7 +1939,7 @@
           <w:lang w:val="en-US"/>
         </w:rPr>
         <w:drawing>
-          <wp:inline distT="0" distB="0" distL="0" distR="0" wp14:anchorId="28055C41" wp14:editId="5EA386EF">
+          <wp:inline distT="0" distB="0" distL="0" distR="0" wp14:anchorId="1F3BF375" wp14:editId="59F78946">
             <wp:extent cx="2664000" cy="1498069"/>
             <wp:effectExtent l="0" t="0" r="3175" b="6985"/>
             <wp:docPr id="21" name="Picture 21"/>
@@ -2058,7 +1993,7 @@
           <w:lang w:val="en-US"/>
         </w:rPr>
         <w:drawing>
-          <wp:inline distT="0" distB="0" distL="0" distR="0" wp14:anchorId="02A47EB6" wp14:editId="061AA41B">
+          <wp:inline distT="0" distB="0" distL="0" distR="0" wp14:anchorId="085A1DFF" wp14:editId="043D71C5">
             <wp:extent cx="2664000" cy="1498069"/>
             <wp:effectExtent l="0" t="0" r="3175" b="6985"/>
             <wp:docPr id="22" name="Picture 22"/>
@@ -2108,16 +2043,193 @@
       </w:r>
     </w:p>
     <w:p>
+      <w:r>
+        <w:br w:type="page"/>
+      </w:r>
+    </w:p>
+    <w:p>
+      <w:pPr>
+        <w:pStyle w:val="Heading2"/>
+        <w:rPr>
+          <w:lang w:val="en-US"/>
+        </w:rPr>
+      </w:pPr>
+      <w:bookmarkStart w:id="3" w:name="_Rollenverdeling"/>
+      <w:bookmarkEnd w:id="3"/>
+      <w:r>
+        <w:rPr>
+          <w:lang w:val="en-US"/>
+        </w:rPr>
+        <w:lastRenderedPageBreak/>
+        <w:t>Rollenverdeling</w:t>
+      </w:r>
+    </w:p>
+    <w:p>
+      <w:pPr>
+        <w:rPr>
+          <w:lang w:val="en-US"/>
+        </w:rPr>
+      </w:pPr>
+    </w:p>
+    <w:p>
+      <w:pPr>
+        <w:spacing w:line="360" w:lineRule="auto"/>
+        <w:rPr>
+          <w:lang w:val="en-US"/>
+        </w:rPr>
+      </w:pPr>
+      <w:r>
+        <w:rPr>
+          <w:b/>
+          <w:bCs/>
+          <w:lang w:val="en-US"/>
+        </w:rPr>
+        <w:t>Maxim Weewauters</w:t>
+      </w:r>
+      <w:r>
+        <w:rPr>
+          <w:lang w:val="en-US"/>
+        </w:rPr>
+        <w:t xml:space="preserve">: </w:t>
+      </w:r>
+      <w:r>
+        <w:rPr>
+          <w:lang w:val="en-US"/>
+        </w:rPr>
+        <w:t>Design/</w:t>
+      </w:r>
+      <w:r>
+        <w:rPr>
+          <w:lang w:val="en-US"/>
+        </w:rPr>
+        <w:t xml:space="preserve"> Front-End</w:t>
+      </w:r>
+    </w:p>
+    <w:p>
+      <w:pPr>
+        <w:spacing w:line="360" w:lineRule="auto"/>
+        <w:rPr>
+          <w:lang w:val="en-US"/>
+        </w:rPr>
+      </w:pPr>
+      <w:r>
+        <w:rPr>
+          <w:b/>
+          <w:bCs/>
+          <w:lang w:val="en-US"/>
+        </w:rPr>
+        <w:t>Herber Geeraert</w:t>
+      </w:r>
+      <w:r>
+        <w:rPr>
+          <w:lang w:val="en-US"/>
+        </w:rPr>
+        <w:t>: Hardware/ Back-End</w:t>
+      </w:r>
+    </w:p>
+    <w:p>
+      <w:pPr>
+        <w:spacing w:line="360" w:lineRule="auto"/>
+        <w:rPr>
+          <w:lang w:val="en-US"/>
+        </w:rPr>
+      </w:pPr>
+      <w:r>
+        <w:rPr>
+          <w:b/>
+          <w:bCs/>
+          <w:lang w:val="en-US"/>
+        </w:rPr>
+        <w:t xml:space="preserve">Robbe </w:t>
+      </w:r>
+      <w:r>
+        <w:rPr>
+          <w:b/>
+          <w:bCs/>
+          <w:lang w:val="en-US"/>
+        </w:rPr>
+        <w:t>Lambrecht</w:t>
+      </w:r>
+      <w:r>
+        <w:rPr>
+          <w:lang w:val="en-US"/>
+        </w:rPr>
+        <w:t>:</w:t>
+      </w:r>
+      <w:r>
+        <w:rPr>
+          <w:lang w:val="en-US"/>
+        </w:rPr>
+        <w:t xml:space="preserve"> Back-End</w:t>
+      </w:r>
+    </w:p>
+    <w:p>
+      <w:pPr>
+        <w:spacing w:line="360" w:lineRule="auto"/>
+      </w:pPr>
+      <w:r>
+        <w:rPr>
+          <w:b/>
+          <w:bCs/>
+        </w:rPr>
+        <w:t>Jakob Soens</w:t>
+      </w:r>
+      <w:r>
+        <w:t>: Hardware/ Front-End/ Scrum Master</w:t>
+      </w:r>
+    </w:p>
+    <w:p/>
+    <w:p/>
+    <w:p>
+      <w:pPr>
+        <w:pStyle w:val="Heading2"/>
+      </w:pPr>
+      <w:r>
+        <w:t>Trello</w:t>
+      </w:r>
+    </w:p>
+    <w:p/>
+    <w:p>
+      <w:pPr>
+        <w:rPr>
+          <w:lang w:val="en-US"/>
+        </w:rPr>
+      </w:pPr>
+      <w:hyperlink r:id="rId21" w:history="1">
+        <w:r>
+          <w:rPr>
+            <w:rStyle w:val="Hyperlink"/>
+            <w:lang w:val="en-US"/>
+          </w:rPr>
+          <w:t>https://trello.com/b/uWw4zMVw</w:t>
+        </w:r>
+      </w:hyperlink>
+    </w:p>
+    <w:p>
+      <w:pPr>
+        <w:rPr>
+          <w:lang w:val="en-US"/>
+        </w:rPr>
+      </w:pPr>
+    </w:p>
+    <w:p>
+      <w:pPr>
+        <w:rPr>
+          <w:lang w:val="en-US"/>
+        </w:rPr>
+      </w:pPr>
+    </w:p>
+    <w:p>
       <w:pPr>
         <w:rPr>
           <w:rStyle w:val="Hyperlink"/>
           <w:lang w:val="en-US"/>
         </w:rPr>
         <w:sectPr>
-          <w:headerReference w:type="even" r:id="rId21"/>
-          <w:headerReference w:type="default" r:id="rId22"/>
-          <w:footerReference w:type="default" r:id="rId23"/>
-          <w:headerReference w:type="first" r:id="rId24"/>
+          <w:headerReference w:type="even" r:id="rId22"/>
+          <w:headerReference w:type="default" r:id="rId23"/>
+          <w:footerReference w:type="default" r:id="rId24"/>
+          <w:headerReference w:type="first" r:id="rId25"/>
           <w:pgSz w:w="11900" w:h="16840"/>
           <w:pgMar w:top="1418" w:right="1701" w:bottom="1701" w:left="1701" w:header="709" w:footer="850" w:gutter="0"/>
           <w:cols w:space="708"/>
@@ -2158,10 +2270,10 @@
       </w:r>
     </w:p>
     <w:sectPr>
-      <w:headerReference w:type="even" r:id="rId25"/>
-      <w:headerReference w:type="default" r:id="rId26"/>
-      <w:footerReference w:type="default" r:id="rId27"/>
-      <w:headerReference w:type="first" r:id="rId28"/>
+      <w:headerReference w:type="even" r:id="rId26"/>
+      <w:headerReference w:type="default" r:id="rId27"/>
+      <w:footerReference w:type="default" r:id="rId28"/>
+      <w:headerReference w:type="first" r:id="rId29"/>
       <w:pgSz w:w="11900" w:h="16840"/>
       <w:pgMar w:top="1418" w:right="1701" w:bottom="1701" w:left="1701" w:header="709" w:footer="567" w:gutter="0"/>
       <w:cols w:space="244"/>
@@ -8362,12 +8474,9 @@
 </file>
 
 <file path=customXml/item2.xml><?xml version="1.0" encoding="utf-8"?>
-<?mso-contentType ?>
-<FormTemplates xmlns="http://schemas.microsoft.com/sharepoint/v3/contenttype/forms">
-  <Display>DocumentLibraryForm</Display>
-  <Edit>DocumentLibraryForm</Edit>
-  <New>DocumentLibraryForm</New>
-</FormTemplates>
+<p:properties xmlns:p="http://schemas.microsoft.com/office/2006/metadata/properties" xmlns:xsi="http://www.w3.org/2001/XMLSchema-instance" xmlns:pc="http://schemas.microsoft.com/office/infopath/2007/PartnerControls">
+  <documentManagement/>
+</p:properties>
 </file>
 
 <file path=customXml/item3.xml><?xml version="1.0" encoding="utf-8"?>
@@ -8523,9 +8632,12 @@
 </file>
 
 <file path=customXml/item4.xml><?xml version="1.0" encoding="utf-8"?>
-<p:properties xmlns:p="http://schemas.microsoft.com/office/2006/metadata/properties" xmlns:xsi="http://www.w3.org/2001/XMLSchema-instance" xmlns:pc="http://schemas.microsoft.com/office/infopath/2007/PartnerControls">
-  <documentManagement/>
-</p:properties>
+<?mso-contentType ?>
+<FormTemplates xmlns="http://schemas.microsoft.com/sharepoint/v3/contenttype/forms">
+  <Display>DocumentLibraryForm</Display>
+  <Edit>DocumentLibraryForm</Edit>
+  <New>DocumentLibraryForm</New>
+</FormTemplates>
 </file>
 
 <file path=customXml/itemProps1.xml><?xml version="1.0" encoding="utf-8"?>
@@ -8537,9 +8649,10 @@
 </file>
 
 <file path=customXml/itemProps2.xml><?xml version="1.0" encoding="utf-8"?>
-<ds:datastoreItem xmlns:ds="http://schemas.openxmlformats.org/officeDocument/2006/customXml" ds:itemID="{7F113734-79F7-40EA-88EB-A1762DB83BB0}">
+<ds:datastoreItem xmlns:ds="http://schemas.openxmlformats.org/officeDocument/2006/customXml" ds:itemID="{B3D4E95A-F381-439B-8FB2-94D90951DA34}">
   <ds:schemaRefs>
-    <ds:schemaRef ds:uri="http://schemas.microsoft.com/sharepoint/v3/contenttype/forms"/>
+    <ds:schemaRef ds:uri="http://schemas.microsoft.com/office/2006/metadata/properties"/>
+    <ds:schemaRef ds:uri="http://schemas.microsoft.com/office/infopath/2007/PartnerControls"/>
   </ds:schemaRefs>
 </ds:datastoreItem>
 </file>
@@ -8563,10 +8676,9 @@
 </file>
 
 <file path=customXml/itemProps4.xml><?xml version="1.0" encoding="utf-8"?>
-<ds:datastoreItem xmlns:ds="http://schemas.openxmlformats.org/officeDocument/2006/customXml" ds:itemID="{B3D4E95A-F381-439B-8FB2-94D90951DA34}">
+<ds:datastoreItem xmlns:ds="http://schemas.openxmlformats.org/officeDocument/2006/customXml" ds:itemID="{7F113734-79F7-40EA-88EB-A1762DB83BB0}">
   <ds:schemaRefs>
-    <ds:schemaRef ds:uri="http://schemas.microsoft.com/office/2006/metadata/properties"/>
-    <ds:schemaRef ds:uri="http://schemas.microsoft.com/office/infopath/2007/PartnerControls"/>
+    <ds:schemaRef ds:uri="http://schemas.microsoft.com/sharepoint/v3/contenttype/forms"/>
   </ds:schemaRefs>
 </ds:datastoreItem>
 </file>
</xml_diff>